<commit_message>
Backup proyecto pagina propia flex realizada
</commit_message>
<xml_diff>
--- a/Diseño del proyecto/Distribución trabajo proyectos (1).docx
+++ b/Diseño del proyecto/Distribución trabajo proyectos (1).docx
@@ -1,6 +1,6 @@
 
 <file path=word/document.xml><?xml version="1.0" encoding="utf-8"?>
-<w:document xmlns:wpc="http://schemas.microsoft.com/office/word/2010/wordprocessingCanvas" xmlns:cx="http://schemas.microsoft.com/office/drawing/2014/chartex" xmlns:cx1="http://schemas.microsoft.com/office/drawing/2015/9/8/chartex" xmlns:cx2="http://schemas.microsoft.com/office/drawing/2015/10/21/chartex" xmlns:cx3="http://schemas.microsoft.com/office/drawing/2016/5/9/chartex" xmlns:cx4="http://schemas.microsoft.com/office/drawing/2016/5/10/chartex" xmlns:cx5="http://schemas.microsoft.com/office/drawing/2016/5/11/chartex" xmlns:cx6="http://schemas.microsoft.com/office/drawing/2016/5/12/chartex" xmlns:cx7="http://schemas.microsoft.com/office/drawing/2016/5/13/chartex" xmlns:cx8="http://schemas.microsoft.com/office/drawing/2016/5/14/chartex" xmlns:mc="http://schemas.openxmlformats.org/markup-compatibility/2006" xmlns:aink="http://schemas.microsoft.com/office/drawing/2016/ink" xmlns:am3d="http://schemas.microsoft.com/office/drawing/2017/model3d" xmlns:o="urn:schemas-microsoft-com:office:office" xmlns:r="http://schemas.openxmlformats.org/officeDocument/2006/relationships" xmlns:m="http://schemas.openxmlformats.org/officeDocument/2006/math" xmlns:v="urn:schemas-microsoft-com:vml" xmlns:wp14="http://schemas.microsoft.com/office/word/2010/wordprocessingDrawing" xmlns:wp="http://schemas.openxmlformats.org/drawingml/2006/wordprocessingDrawing" xmlns:w10="urn:schemas-microsoft-com:office:word" xmlns:w="http://schemas.openxmlformats.org/wordprocessingml/2006/main" xmlns:w14="http://schemas.microsoft.com/office/word/2010/wordml" xmlns:w15="http://schemas.microsoft.com/office/word/2012/wordml" xmlns:w16cex="http://schemas.microsoft.com/office/word/2018/wordml/cex" xmlns:w16cid="http://schemas.microsoft.com/office/word/2016/wordml/cid" xmlns:w16="http://schemas.microsoft.com/office/word/2018/wordml" xmlns:w16sdtdh="http://schemas.microsoft.com/office/word/2020/wordml/sdtdatahash" xmlns:w16se="http://schemas.microsoft.com/office/word/2015/wordml/symex" xmlns:wpg="http://schemas.microsoft.com/office/word/2010/wordprocessingGroup" xmlns:wpi="http://schemas.microsoft.com/office/word/2010/wordprocessingInk" xmlns:wne="http://schemas.microsoft.com/office/word/2006/wordml" xmlns:wps="http://schemas.microsoft.com/office/word/2010/wordprocessingShape" mc:Ignorable="w14 w15 w16se w16cid w16 w16cex w16sdtdh wp14">
+<w:document xmlns:wpc="http://schemas.microsoft.com/office/word/2010/wordprocessingCanvas" xmlns:cx="http://schemas.microsoft.com/office/drawing/2014/chartex" xmlns:mc="http://schemas.openxmlformats.org/markup-compatibility/2006" xmlns:o="urn:schemas-microsoft-com:office:office" xmlns:r="http://schemas.openxmlformats.org/officeDocument/2006/relationships" xmlns:m="http://schemas.openxmlformats.org/officeDocument/2006/math" xmlns:v="urn:schemas-microsoft-com:vml" xmlns:wp14="http://schemas.microsoft.com/office/word/2010/wordprocessingDrawing" xmlns:wp="http://schemas.openxmlformats.org/drawingml/2006/wordprocessingDrawing" xmlns:w10="urn:schemas-microsoft-com:office:word" xmlns:w="http://schemas.openxmlformats.org/wordprocessingml/2006/main" xmlns:w14="http://schemas.microsoft.com/office/word/2010/wordml" xmlns:w15="http://schemas.microsoft.com/office/word/2012/wordml" xmlns:w16se="http://schemas.microsoft.com/office/word/2015/wordml/symex" xmlns:wpg="http://schemas.microsoft.com/office/word/2010/wordprocessingGroup" xmlns:wpi="http://schemas.microsoft.com/office/word/2010/wordprocessingInk" xmlns:wne="http://schemas.microsoft.com/office/word/2006/wordml" xmlns:wps="http://schemas.microsoft.com/office/word/2010/wordprocessingShape" mc:Ignorable="w14 w15 w16se wp14">
   <w:body>
     <w:p>
       <w:pPr>
@@ -40,7 +40,7 @@
           <w:sz w:val="36"/>
           <w:szCs w:val="36"/>
         </w:rPr>
-        <w:t>1</w:t>
+        <w:t>3</w:t>
       </w:r>
       <w:r>
         <w:rPr>
@@ -60,8 +60,10 @@
           <w:sz w:val="36"/>
           <w:szCs w:val="36"/>
         </w:rPr>
-        <w:t>2</w:t>
+        <w:t>4</w:t>
       </w:r>
+      <w:bookmarkStart w:id="0" w:name="_GoBack"/>
+      <w:bookmarkEnd w:id="0"/>
     </w:p>
     <w:p>
       <w:pPr>
@@ -89,6 +91,17 @@
         </w:rPr>
         <w:t xml:space="preserve">Título del proyecto: </w:t>
       </w:r>
+      <w:proofErr w:type="spellStart"/>
+      <w:r>
+        <w:rPr>
+          <w:rFonts w:ascii="Corbel" w:eastAsia="Corbel" w:hAnsi="Corbel" w:cs="Corbel"/>
+          <w:b/>
+          <w:sz w:val="24"/>
+          <w:szCs w:val="24"/>
+        </w:rPr>
+        <w:t>FIpositoy</w:t>
+      </w:r>
+      <w:proofErr w:type="spellEnd"/>
     </w:p>
     <w:p>
       <w:pPr>
@@ -438,7 +451,29 @@
                 <w:sz w:val="24"/>
                 <w:szCs w:val="24"/>
               </w:rPr>
-              <w:t>Páginas/s Bootstrap:</w:t>
+              <w:t xml:space="preserve">Páginas/s </w:t>
+            </w:r>
+            <w:proofErr w:type="spellStart"/>
+            <w:r>
+              <w:rPr>
+                <w:rFonts w:ascii="Corbel" w:eastAsia="Corbel" w:hAnsi="Corbel" w:cs="Corbel"/>
+                <w:b/>
+                <w:color w:val="808080"/>
+                <w:sz w:val="24"/>
+                <w:szCs w:val="24"/>
+              </w:rPr>
+              <w:t>Bootstrap</w:t>
+            </w:r>
+            <w:proofErr w:type="spellEnd"/>
+            <w:r>
+              <w:rPr>
+                <w:rFonts w:ascii="Corbel" w:eastAsia="Corbel" w:hAnsi="Corbel" w:cs="Corbel"/>
+                <w:b/>
+                <w:color w:val="808080"/>
+                <w:sz w:val="24"/>
+                <w:szCs w:val="24"/>
+              </w:rPr>
+              <w:t>:</w:t>
             </w:r>
             <w:r>
               <w:rPr>
@@ -780,7 +815,29 @@
                 <w:sz w:val="24"/>
                 <w:szCs w:val="24"/>
               </w:rPr>
-              <w:t>Páginas/s Bootstrap:</w:t>
+              <w:t xml:space="preserve">Páginas/s </w:t>
+            </w:r>
+            <w:proofErr w:type="spellStart"/>
+            <w:r>
+              <w:rPr>
+                <w:rFonts w:ascii="Corbel" w:eastAsia="Corbel" w:hAnsi="Corbel" w:cs="Corbel"/>
+                <w:b/>
+                <w:color w:val="808080"/>
+                <w:sz w:val="24"/>
+                <w:szCs w:val="24"/>
+              </w:rPr>
+              <w:t>Bootstrap</w:t>
+            </w:r>
+            <w:proofErr w:type="spellEnd"/>
+            <w:r>
+              <w:rPr>
+                <w:rFonts w:ascii="Corbel" w:eastAsia="Corbel" w:hAnsi="Corbel" w:cs="Corbel"/>
+                <w:b/>
+                <w:color w:val="808080"/>
+                <w:sz w:val="24"/>
+                <w:szCs w:val="24"/>
+              </w:rPr>
+              <w:t>:</w:t>
             </w:r>
             <w:r>
               <w:rPr>
@@ -1126,7 +1183,29 @@
                 <w:sz w:val="24"/>
                 <w:szCs w:val="24"/>
               </w:rPr>
-              <w:t>Páginas/s Bootstrap:</w:t>
+              <w:t xml:space="preserve">Páginas/s </w:t>
+            </w:r>
+            <w:proofErr w:type="spellStart"/>
+            <w:r>
+              <w:rPr>
+                <w:rFonts w:ascii="Corbel" w:eastAsia="Corbel" w:hAnsi="Corbel" w:cs="Corbel"/>
+                <w:b/>
+                <w:color w:val="808080"/>
+                <w:sz w:val="24"/>
+                <w:szCs w:val="24"/>
+              </w:rPr>
+              <w:t>Bootstrap</w:t>
+            </w:r>
+            <w:proofErr w:type="spellEnd"/>
+            <w:r>
+              <w:rPr>
+                <w:rFonts w:ascii="Corbel" w:eastAsia="Corbel" w:hAnsi="Corbel" w:cs="Corbel"/>
+                <w:b/>
+                <w:color w:val="808080"/>
+                <w:sz w:val="24"/>
+                <w:szCs w:val="24"/>
+              </w:rPr>
+              <w:t>:</w:t>
             </w:r>
             <w:r>
               <w:rPr>
@@ -1346,7 +1425,7 @@
 </file>
 
 <file path=word/endnotes.xml><?xml version="1.0" encoding="utf-8"?>
-<w:endnotes xmlns:wpc="http://schemas.microsoft.com/office/word/2010/wordprocessingCanvas" xmlns:cx="http://schemas.microsoft.com/office/drawing/2014/chartex" xmlns:cx1="http://schemas.microsoft.com/office/drawing/2015/9/8/chartex" xmlns:cx2="http://schemas.microsoft.com/office/drawing/2015/10/21/chartex" xmlns:cx3="http://schemas.microsoft.com/office/drawing/2016/5/9/chartex" xmlns:cx4="http://schemas.microsoft.com/office/drawing/2016/5/10/chartex" xmlns:cx5="http://schemas.microsoft.com/office/drawing/2016/5/11/chartex" xmlns:cx6="http://schemas.microsoft.com/office/drawing/2016/5/12/chartex" xmlns:cx7="http://schemas.microsoft.com/office/drawing/2016/5/13/chartex" xmlns:cx8="http://schemas.microsoft.com/office/drawing/2016/5/14/chartex" xmlns:mc="http://schemas.openxmlformats.org/markup-compatibility/2006" xmlns:aink="http://schemas.microsoft.com/office/drawing/2016/ink" xmlns:am3d="http://schemas.microsoft.com/office/drawing/2017/model3d" xmlns:o="urn:schemas-microsoft-com:office:office" xmlns:r="http://schemas.openxmlformats.org/officeDocument/2006/relationships" xmlns:m="http://schemas.openxmlformats.org/officeDocument/2006/math" xmlns:v="urn:schemas-microsoft-com:vml" xmlns:wp14="http://schemas.microsoft.com/office/word/2010/wordprocessingDrawing" xmlns:wp="http://schemas.openxmlformats.org/drawingml/2006/wordprocessingDrawing" xmlns:w10="urn:schemas-microsoft-com:office:word" xmlns:w="http://schemas.openxmlformats.org/wordprocessingml/2006/main" xmlns:w14="http://schemas.microsoft.com/office/word/2010/wordml" xmlns:w15="http://schemas.microsoft.com/office/word/2012/wordml" xmlns:w16cex="http://schemas.microsoft.com/office/word/2018/wordml/cex" xmlns:w16cid="http://schemas.microsoft.com/office/word/2016/wordml/cid" xmlns:w16="http://schemas.microsoft.com/office/word/2018/wordml" xmlns:w16sdtdh="http://schemas.microsoft.com/office/word/2020/wordml/sdtdatahash" xmlns:w16se="http://schemas.microsoft.com/office/word/2015/wordml/symex" xmlns:wpg="http://schemas.microsoft.com/office/word/2010/wordprocessingGroup" xmlns:wpi="http://schemas.microsoft.com/office/word/2010/wordprocessingInk" xmlns:wne="http://schemas.microsoft.com/office/word/2006/wordml" xmlns:wps="http://schemas.microsoft.com/office/word/2010/wordprocessingShape" mc:Ignorable="w14 w15 w16se w16cid w16 w16cex w16sdtdh wp14">
+<w:endnotes xmlns:wpc="http://schemas.microsoft.com/office/word/2010/wordprocessingCanvas" xmlns:cx="http://schemas.microsoft.com/office/drawing/2014/chartex" xmlns:mc="http://schemas.openxmlformats.org/markup-compatibility/2006" xmlns:o="urn:schemas-microsoft-com:office:office" xmlns:r="http://schemas.openxmlformats.org/officeDocument/2006/relationships" xmlns:m="http://schemas.openxmlformats.org/officeDocument/2006/math" xmlns:v="urn:schemas-microsoft-com:vml" xmlns:wp14="http://schemas.microsoft.com/office/word/2010/wordprocessingDrawing" xmlns:wp="http://schemas.openxmlformats.org/drawingml/2006/wordprocessingDrawing" xmlns:w10="urn:schemas-microsoft-com:office:word" xmlns:w="http://schemas.openxmlformats.org/wordprocessingml/2006/main" xmlns:w14="http://schemas.microsoft.com/office/word/2010/wordml" xmlns:w15="http://schemas.microsoft.com/office/word/2012/wordml" xmlns:w16se="http://schemas.microsoft.com/office/word/2015/wordml/symex" xmlns:wpg="http://schemas.microsoft.com/office/word/2010/wordprocessingGroup" xmlns:wpi="http://schemas.microsoft.com/office/word/2010/wordprocessingInk" xmlns:wne="http://schemas.microsoft.com/office/word/2006/wordml" xmlns:wps="http://schemas.microsoft.com/office/word/2010/wordprocessingShape" mc:Ignorable="w14 w15 w16se wp14">
   <w:endnote w:type="separator" w:id="-1">
     <w:p>
       <w:pPr>
@@ -1373,7 +1452,7 @@
 </file>
 
 <file path=word/footnotes.xml><?xml version="1.0" encoding="utf-8"?>
-<w:footnotes xmlns:wpc="http://schemas.microsoft.com/office/word/2010/wordprocessingCanvas" xmlns:cx="http://schemas.microsoft.com/office/drawing/2014/chartex" xmlns:cx1="http://schemas.microsoft.com/office/drawing/2015/9/8/chartex" xmlns:cx2="http://schemas.microsoft.com/office/drawing/2015/10/21/chartex" xmlns:cx3="http://schemas.microsoft.com/office/drawing/2016/5/9/chartex" xmlns:cx4="http://schemas.microsoft.com/office/drawing/2016/5/10/chartex" xmlns:cx5="http://schemas.microsoft.com/office/drawing/2016/5/11/chartex" xmlns:cx6="http://schemas.microsoft.com/office/drawing/2016/5/12/chartex" xmlns:cx7="http://schemas.microsoft.com/office/drawing/2016/5/13/chartex" xmlns:cx8="http://schemas.microsoft.com/office/drawing/2016/5/14/chartex" xmlns:mc="http://schemas.openxmlformats.org/markup-compatibility/2006" xmlns:aink="http://schemas.microsoft.com/office/drawing/2016/ink" xmlns:am3d="http://schemas.microsoft.com/office/drawing/2017/model3d" xmlns:o="urn:schemas-microsoft-com:office:office" xmlns:r="http://schemas.openxmlformats.org/officeDocument/2006/relationships" xmlns:m="http://schemas.openxmlformats.org/officeDocument/2006/math" xmlns:v="urn:schemas-microsoft-com:vml" xmlns:wp14="http://schemas.microsoft.com/office/word/2010/wordprocessingDrawing" xmlns:wp="http://schemas.openxmlformats.org/drawingml/2006/wordprocessingDrawing" xmlns:w10="urn:schemas-microsoft-com:office:word" xmlns:w="http://schemas.openxmlformats.org/wordprocessingml/2006/main" xmlns:w14="http://schemas.microsoft.com/office/word/2010/wordml" xmlns:w15="http://schemas.microsoft.com/office/word/2012/wordml" xmlns:w16cex="http://schemas.microsoft.com/office/word/2018/wordml/cex" xmlns:w16cid="http://schemas.microsoft.com/office/word/2016/wordml/cid" xmlns:w16="http://schemas.microsoft.com/office/word/2018/wordml" xmlns:w16sdtdh="http://schemas.microsoft.com/office/word/2020/wordml/sdtdatahash" xmlns:w16se="http://schemas.microsoft.com/office/word/2015/wordml/symex" xmlns:wpg="http://schemas.microsoft.com/office/word/2010/wordprocessingGroup" xmlns:wpi="http://schemas.microsoft.com/office/word/2010/wordprocessingInk" xmlns:wne="http://schemas.microsoft.com/office/word/2006/wordml" xmlns:wps="http://schemas.microsoft.com/office/word/2010/wordprocessingShape" mc:Ignorable="w14 w15 w16se w16cid w16 w16cex w16sdtdh wp14">
+<w:footnotes xmlns:wpc="http://schemas.microsoft.com/office/word/2010/wordprocessingCanvas" xmlns:cx="http://schemas.microsoft.com/office/drawing/2014/chartex" xmlns:mc="http://schemas.openxmlformats.org/markup-compatibility/2006" xmlns:o="urn:schemas-microsoft-com:office:office" xmlns:r="http://schemas.openxmlformats.org/officeDocument/2006/relationships" xmlns:m="http://schemas.openxmlformats.org/officeDocument/2006/math" xmlns:v="urn:schemas-microsoft-com:vml" xmlns:wp14="http://schemas.microsoft.com/office/word/2010/wordprocessingDrawing" xmlns:wp="http://schemas.openxmlformats.org/drawingml/2006/wordprocessingDrawing" xmlns:w10="urn:schemas-microsoft-com:office:word" xmlns:w="http://schemas.openxmlformats.org/wordprocessingml/2006/main" xmlns:w14="http://schemas.microsoft.com/office/word/2010/wordml" xmlns:w15="http://schemas.microsoft.com/office/word/2012/wordml" xmlns:w16se="http://schemas.microsoft.com/office/word/2015/wordml/symex" xmlns:wpg="http://schemas.microsoft.com/office/word/2010/wordprocessingGroup" xmlns:wpi="http://schemas.microsoft.com/office/word/2010/wordprocessingInk" xmlns:wne="http://schemas.microsoft.com/office/word/2006/wordml" xmlns:wps="http://schemas.microsoft.com/office/word/2010/wordprocessingShape" mc:Ignorable="w14 w15 w16se wp14">
   <w:footnote w:type="separator" w:id="-1">
     <w:p>
       <w:pPr>
@@ -1400,7 +1479,7 @@
 </file>
 
 <file path=word/header1.xml><?xml version="1.0" encoding="utf-8"?>
-<w:hdr xmlns:wpc="http://schemas.microsoft.com/office/word/2010/wordprocessingCanvas" xmlns:cx="http://schemas.microsoft.com/office/drawing/2014/chartex" xmlns:cx1="http://schemas.microsoft.com/office/drawing/2015/9/8/chartex" xmlns:cx2="http://schemas.microsoft.com/office/drawing/2015/10/21/chartex" xmlns:cx3="http://schemas.microsoft.com/office/drawing/2016/5/9/chartex" xmlns:cx4="http://schemas.microsoft.com/office/drawing/2016/5/10/chartex" xmlns:cx5="http://schemas.microsoft.com/office/drawing/2016/5/11/chartex" xmlns:cx6="http://schemas.microsoft.com/office/drawing/2016/5/12/chartex" xmlns:cx7="http://schemas.microsoft.com/office/drawing/2016/5/13/chartex" xmlns:cx8="http://schemas.microsoft.com/office/drawing/2016/5/14/chartex" xmlns:mc="http://schemas.openxmlformats.org/markup-compatibility/2006" xmlns:aink="http://schemas.microsoft.com/office/drawing/2016/ink" xmlns:am3d="http://schemas.microsoft.com/office/drawing/2017/model3d" xmlns:o="urn:schemas-microsoft-com:office:office" xmlns:r="http://schemas.openxmlformats.org/officeDocument/2006/relationships" xmlns:m="http://schemas.openxmlformats.org/officeDocument/2006/math" xmlns:v="urn:schemas-microsoft-com:vml" xmlns:wp14="http://schemas.microsoft.com/office/word/2010/wordprocessingDrawing" xmlns:wp="http://schemas.openxmlformats.org/drawingml/2006/wordprocessingDrawing" xmlns:w10="urn:schemas-microsoft-com:office:word" xmlns:w="http://schemas.openxmlformats.org/wordprocessingml/2006/main" xmlns:w14="http://schemas.microsoft.com/office/word/2010/wordml" xmlns:w15="http://schemas.microsoft.com/office/word/2012/wordml" xmlns:w16cex="http://schemas.microsoft.com/office/word/2018/wordml/cex" xmlns:w16cid="http://schemas.microsoft.com/office/word/2016/wordml/cid" xmlns:w16="http://schemas.microsoft.com/office/word/2018/wordml" xmlns:w16sdtdh="http://schemas.microsoft.com/office/word/2020/wordml/sdtdatahash" xmlns:w16se="http://schemas.microsoft.com/office/word/2015/wordml/symex" xmlns:wpg="http://schemas.microsoft.com/office/word/2010/wordprocessingGroup" xmlns:wpi="http://schemas.microsoft.com/office/word/2010/wordprocessingInk" xmlns:wne="http://schemas.microsoft.com/office/word/2006/wordml" xmlns:wps="http://schemas.microsoft.com/office/word/2010/wordprocessingShape" mc:Ignorable="w14 w15 w16se w16cid w16 w16cex w16sdtdh wp14">
+<w:hdr xmlns:wpc="http://schemas.microsoft.com/office/word/2010/wordprocessingCanvas" xmlns:cx="http://schemas.microsoft.com/office/drawing/2014/chartex" xmlns:mc="http://schemas.openxmlformats.org/markup-compatibility/2006" xmlns:o="urn:schemas-microsoft-com:office:office" xmlns:r="http://schemas.openxmlformats.org/officeDocument/2006/relationships" xmlns:m="http://schemas.openxmlformats.org/officeDocument/2006/math" xmlns:v="urn:schemas-microsoft-com:vml" xmlns:wp14="http://schemas.microsoft.com/office/word/2010/wordprocessingDrawing" xmlns:wp="http://schemas.openxmlformats.org/drawingml/2006/wordprocessingDrawing" xmlns:w10="urn:schemas-microsoft-com:office:word" xmlns:w="http://schemas.openxmlformats.org/wordprocessingml/2006/main" xmlns:w14="http://schemas.microsoft.com/office/word/2010/wordml" xmlns:w15="http://schemas.microsoft.com/office/word/2012/wordml" xmlns:w16se="http://schemas.microsoft.com/office/word/2015/wordml/symex" xmlns:wpg="http://schemas.microsoft.com/office/word/2010/wordprocessingGroup" xmlns:wpi="http://schemas.microsoft.com/office/word/2010/wordprocessingInk" xmlns:wne="http://schemas.microsoft.com/office/word/2006/wordml" xmlns:wps="http://schemas.microsoft.com/office/word/2010/wordprocessingShape" mc:Ignorable="w14 w15 w16se wp14">
   <w:p>
     <w:pPr>
       <w:pBdr>
@@ -1506,7 +1585,7 @@
             </wp:anchor>
           </w:drawing>
         </mc:Choice>
-        <mc:Fallback>
+        <mc:Fallback xmlns:w16sdtdh="http://schemas.microsoft.com/office/word/2020/wordml/sdtdatahash" xmlns:w16="http://schemas.microsoft.com/office/word/2018/wordml" xmlns:w16cid="http://schemas.microsoft.com/office/word/2016/wordml/cid" xmlns:w16cex="http://schemas.microsoft.com/office/word/2018/wordml/cex" xmlns:am3d="http://schemas.microsoft.com/office/drawing/2017/model3d" xmlns:aink="http://schemas.microsoft.com/office/drawing/2016/ink" xmlns:cx8="http://schemas.microsoft.com/office/drawing/2016/5/14/chartex" xmlns:cx7="http://schemas.microsoft.com/office/drawing/2016/5/13/chartex" xmlns:cx6="http://schemas.microsoft.com/office/drawing/2016/5/12/chartex" xmlns:cx5="http://schemas.microsoft.com/office/drawing/2016/5/11/chartex" xmlns:cx4="http://schemas.microsoft.com/office/drawing/2016/5/10/chartex" xmlns:cx3="http://schemas.microsoft.com/office/drawing/2016/5/9/chartex" xmlns:cx2="http://schemas.microsoft.com/office/drawing/2015/10/21/chartex" xmlns:cx1="http://schemas.microsoft.com/office/drawing/2015/9/8/chartex">
           <w:pict>
             <v:shapetype w14:anchorId="03D40222" id="_x0000_t32" coordsize="21600,21600" o:spt="32" o:oned="t" path="m,l21600,21600e" filled="f">
               <v:path arrowok="t" fillok="f" o:connecttype="none"/>
@@ -1524,7 +1603,7 @@
 </file>
 
 <file path=word/styles.xml><?xml version="1.0" encoding="utf-8"?>
-<w:styles xmlns:mc="http://schemas.openxmlformats.org/markup-compatibility/2006" xmlns:r="http://schemas.openxmlformats.org/officeDocument/2006/relationships" xmlns:w="http://schemas.openxmlformats.org/wordprocessingml/2006/main" xmlns:w14="http://schemas.microsoft.com/office/word/2010/wordml" xmlns:w15="http://schemas.microsoft.com/office/word/2012/wordml" xmlns:w16cex="http://schemas.microsoft.com/office/word/2018/wordml/cex" xmlns:w16cid="http://schemas.microsoft.com/office/word/2016/wordml/cid" xmlns:w16="http://schemas.microsoft.com/office/word/2018/wordml" xmlns:w16sdtdh="http://schemas.microsoft.com/office/word/2020/wordml/sdtdatahash" xmlns:w16se="http://schemas.microsoft.com/office/word/2015/wordml/symex" mc:Ignorable="w14 w15 w16se w16cid w16 w16cex w16sdtdh">
+<w:styles xmlns:mc="http://schemas.openxmlformats.org/markup-compatibility/2006" xmlns:r="http://schemas.openxmlformats.org/officeDocument/2006/relationships" xmlns:w="http://schemas.openxmlformats.org/wordprocessingml/2006/main" xmlns:w14="http://schemas.microsoft.com/office/word/2010/wordml" xmlns:w15="http://schemas.microsoft.com/office/word/2012/wordml" xmlns:w16se="http://schemas.microsoft.com/office/word/2015/wordml/symex" mc:Ignorable="w14 w15 w16se">
   <w:docDefaults>
     <w:rPrDefault>
       <w:rPr>
@@ -1534,7 +1613,7 @@
     </w:rPrDefault>
     <w:pPrDefault/>
   </w:docDefaults>
-  <w:latentStyles w:defLockedState="0" w:defUIPriority="99" w:defSemiHidden="0" w:defUnhideWhenUsed="0" w:defQFormat="0" w:count="376">
+  <w:latentStyles w:defLockedState="0" w:defUIPriority="99" w:defSemiHidden="0" w:defUnhideWhenUsed="0" w:defQFormat="0" w:count="371">
     <w:lsdException w:name="Normal" w:uiPriority="0" w:qFormat="1"/>
     <w:lsdException w:name="heading 1" w:uiPriority="9" w:qFormat="1"/>
     <w:lsdException w:name="heading 2" w:semiHidden="1" w:uiPriority="9" w:unhideWhenUsed="1" w:qFormat="1"/>
@@ -1640,6 +1719,7 @@
     <w:lsdException w:name="HTML Sample" w:semiHidden="1" w:unhideWhenUsed="1"/>
     <w:lsdException w:name="HTML Typewriter" w:semiHidden="1" w:unhideWhenUsed="1"/>
     <w:lsdException w:name="HTML Variable" w:semiHidden="1" w:unhideWhenUsed="1"/>
+    <w:lsdException w:name="Normal Table" w:semiHidden="1" w:unhideWhenUsed="1"/>
     <w:lsdException w:name="annotation subject" w:semiHidden="1" w:unhideWhenUsed="1"/>
     <w:lsdException w:name="No List" w:semiHidden="1" w:unhideWhenUsed="1"/>
     <w:lsdException w:name="Outline List 1" w:semiHidden="1" w:unhideWhenUsed="1"/>
@@ -1682,8 +1762,11 @@
     <w:lsdException w:name="Table Contemporary" w:semiHidden="1" w:unhideWhenUsed="1"/>
     <w:lsdException w:name="Table Elegant" w:semiHidden="1" w:unhideWhenUsed="1"/>
     <w:lsdException w:name="Table Professional" w:semiHidden="1" w:unhideWhenUsed="1"/>
+    <w:lsdException w:name="Table Subtle 1" w:semiHidden="1" w:unhideWhenUsed="1"/>
     <w:lsdException w:name="Table Subtle 2" w:semiHidden="1" w:unhideWhenUsed="1"/>
     <w:lsdException w:name="Table Web 1" w:semiHidden="1" w:unhideWhenUsed="1"/>
+    <w:lsdException w:name="Table Web 2" w:semiHidden="1" w:unhideWhenUsed="1"/>
+    <w:lsdException w:name="Table Web 3" w:semiHidden="1" w:unhideWhenUsed="1"/>
     <w:lsdException w:name="Balloon Text" w:semiHidden="1" w:unhideWhenUsed="1"/>
     <w:lsdException w:name="Table Grid" w:uiPriority="59"/>
     <w:lsdException w:name="Table Theme" w:semiHidden="1" w:unhideWhenUsed="1"/>
@@ -1902,11 +1985,6 @@
     <w:lsdException w:name="List Table 5 Dark Accent 6" w:uiPriority="50"/>
     <w:lsdException w:name="List Table 6 Colorful Accent 6" w:uiPriority="51"/>
     <w:lsdException w:name="List Table 7 Colorful Accent 6" w:uiPriority="52"/>
-    <w:lsdException w:name="Mention" w:semiHidden="1" w:unhideWhenUsed="1"/>
-    <w:lsdException w:name="Smart Hyperlink" w:semiHidden="1" w:unhideWhenUsed="1"/>
-    <w:lsdException w:name="Hashtag" w:semiHidden="1" w:unhideWhenUsed="1"/>
-    <w:lsdException w:name="Unresolved Mention" w:semiHidden="1" w:unhideWhenUsed="1"/>
-    <w:lsdException w:name="Smart Link" w:semiHidden="1" w:unhideWhenUsed="1"/>
   </w:latentStyles>
   <w:style w:type="paragraph" w:default="1" w:styleId="Normal">
     <w:name w:val="Normal"/>
@@ -2018,6 +2096,7 @@
   <w:style w:type="character" w:default="1" w:styleId="Fuentedeprrafopredeter">
     <w:name w:val="Default Paragraph Font"/>
     <w:uiPriority w:val="1"/>
+    <w:semiHidden/>
     <w:unhideWhenUsed/>
   </w:style>
   <w:style w:type="table" w:default="1" w:styleId="Tablanormal">

</xml_diff>

<commit_message>
Ventana flex grupal lista
</commit_message>
<xml_diff>
--- a/Diseño del proyecto/Distribución trabajo proyectos (1).docx
+++ b/Diseño del proyecto/Distribución trabajo proyectos (1).docx
@@ -1,6 +1,6 @@
 
 <file path=word/document.xml><?xml version="1.0" encoding="utf-8"?>
-<w:document xmlns:wpc="http://schemas.microsoft.com/office/word/2010/wordprocessingCanvas" xmlns:cx="http://schemas.microsoft.com/office/drawing/2014/chartex" xmlns:mc="http://schemas.openxmlformats.org/markup-compatibility/2006" xmlns:o="urn:schemas-microsoft-com:office:office" xmlns:r="http://schemas.openxmlformats.org/officeDocument/2006/relationships" xmlns:m="http://schemas.openxmlformats.org/officeDocument/2006/math" xmlns:v="urn:schemas-microsoft-com:vml" xmlns:wp14="http://schemas.microsoft.com/office/word/2010/wordprocessingDrawing" xmlns:wp="http://schemas.openxmlformats.org/drawingml/2006/wordprocessingDrawing" xmlns:w10="urn:schemas-microsoft-com:office:word" xmlns:w="http://schemas.openxmlformats.org/wordprocessingml/2006/main" xmlns:w14="http://schemas.microsoft.com/office/word/2010/wordml" xmlns:w15="http://schemas.microsoft.com/office/word/2012/wordml" xmlns:w16se="http://schemas.microsoft.com/office/word/2015/wordml/symex" xmlns:wpg="http://schemas.microsoft.com/office/word/2010/wordprocessingGroup" xmlns:wpi="http://schemas.microsoft.com/office/word/2010/wordprocessingInk" xmlns:wne="http://schemas.microsoft.com/office/word/2006/wordml" xmlns:wps="http://schemas.microsoft.com/office/word/2010/wordprocessingShape" mc:Ignorable="w14 w15 w16se wp14">
+<w:document xmlns:wpc="http://schemas.microsoft.com/office/word/2010/wordprocessingCanvas" xmlns:cx="http://schemas.microsoft.com/office/drawing/2014/chartex" xmlns:cx1="http://schemas.microsoft.com/office/drawing/2015/9/8/chartex" xmlns:cx2="http://schemas.microsoft.com/office/drawing/2015/10/21/chartex" xmlns:cx3="http://schemas.microsoft.com/office/drawing/2016/5/9/chartex" xmlns:cx4="http://schemas.microsoft.com/office/drawing/2016/5/10/chartex" xmlns:cx5="http://schemas.microsoft.com/office/drawing/2016/5/11/chartex" xmlns:cx6="http://schemas.microsoft.com/office/drawing/2016/5/12/chartex" xmlns:cx7="http://schemas.microsoft.com/office/drawing/2016/5/13/chartex" xmlns:cx8="http://schemas.microsoft.com/office/drawing/2016/5/14/chartex" xmlns:mc="http://schemas.openxmlformats.org/markup-compatibility/2006" xmlns:aink="http://schemas.microsoft.com/office/drawing/2016/ink" xmlns:am3d="http://schemas.microsoft.com/office/drawing/2017/model3d" xmlns:o="urn:schemas-microsoft-com:office:office" xmlns:r="http://schemas.openxmlformats.org/officeDocument/2006/relationships" xmlns:m="http://schemas.openxmlformats.org/officeDocument/2006/math" xmlns:v="urn:schemas-microsoft-com:vml" xmlns:wp14="http://schemas.microsoft.com/office/word/2010/wordprocessingDrawing" xmlns:wp="http://schemas.openxmlformats.org/drawingml/2006/wordprocessingDrawing" xmlns:w10="urn:schemas-microsoft-com:office:word" xmlns:w="http://schemas.openxmlformats.org/wordprocessingml/2006/main" xmlns:w14="http://schemas.microsoft.com/office/word/2010/wordml" xmlns:w15="http://schemas.microsoft.com/office/word/2012/wordml" xmlns:w16cex="http://schemas.microsoft.com/office/word/2018/wordml/cex" xmlns:w16cid="http://schemas.microsoft.com/office/word/2016/wordml/cid" xmlns:w16="http://schemas.microsoft.com/office/word/2018/wordml" xmlns:w16sdtdh="http://schemas.microsoft.com/office/word/2020/wordml/sdtdatahash" xmlns:w16se="http://schemas.microsoft.com/office/word/2015/wordml/symex" xmlns:wpg="http://schemas.microsoft.com/office/word/2010/wordprocessingGroup" xmlns:wpi="http://schemas.microsoft.com/office/word/2010/wordprocessingInk" xmlns:wne="http://schemas.microsoft.com/office/word/2006/wordml" xmlns:wps="http://schemas.microsoft.com/office/word/2010/wordprocessingShape" mc:Ignorable="w14 w15 w16se w16cid w16 w16cex w16sdtdh wp14">
   <w:body>
     <w:p>
       <w:pPr>
@@ -62,8 +62,6 @@
         </w:rPr>
         <w:t>4</w:t>
       </w:r>
-      <w:bookmarkStart w:id="0" w:name="_GoBack"/>
-      <w:bookmarkEnd w:id="0"/>
     </w:p>
     <w:p>
       <w:pPr>
@@ -99,7 +97,25 @@
           <w:sz w:val="24"/>
           <w:szCs w:val="24"/>
         </w:rPr>
-        <w:t>FIpositoy</w:t>
+        <w:t>FIposito</w:t>
+      </w:r>
+      <w:r>
+        <w:rPr>
+          <w:rFonts w:ascii="Corbel" w:eastAsia="Corbel" w:hAnsi="Corbel" w:cs="Corbel"/>
+          <w:b/>
+          <w:sz w:val="24"/>
+          <w:szCs w:val="24"/>
+        </w:rPr>
+        <w:t>r</w:t>
+      </w:r>
+      <w:r>
+        <w:rPr>
+          <w:rFonts w:ascii="Corbel" w:eastAsia="Corbel" w:hAnsi="Corbel" w:cs="Corbel"/>
+          <w:b/>
+          <w:sz w:val="24"/>
+          <w:szCs w:val="24"/>
+        </w:rPr>
+        <w:t>y</w:t>
       </w:r>
       <w:proofErr w:type="spellEnd"/>
     </w:p>
@@ -320,6 +336,7 @@
                 <w:color w:val="808080"/>
                 <w:sz w:val="24"/>
                 <w:szCs w:val="24"/>
+                <w:u w:val="single"/>
               </w:rPr>
             </w:pPr>
             <w:r>
@@ -373,224 +390,224 @@
                 <w:sz w:val="24"/>
                 <w:szCs w:val="24"/>
               </w:rPr>
+              <w:t>reportes.jsp</w:t>
+            </w:r>
+            <w:proofErr w:type="spellEnd"/>
+          </w:p>
+          <w:p>
+            <w:pPr>
+              <w:ind w:left="0" w:hanging="2"/>
+              <w:rPr>
+                <w:rFonts w:ascii="Corbel" w:eastAsia="Corbel" w:hAnsi="Corbel" w:cs="Corbel"/>
+                <w:color w:val="808080"/>
+                <w:sz w:val="24"/>
+                <w:szCs w:val="24"/>
+              </w:rPr>
+            </w:pPr>
+          </w:p>
+          <w:p>
+            <w:pPr>
+              <w:ind w:left="0" w:hanging="2"/>
+              <w:rPr>
+                <w:rFonts w:ascii="Corbel" w:eastAsia="Corbel" w:hAnsi="Corbel" w:cs="Corbel"/>
+                <w:color w:val="808080"/>
+                <w:sz w:val="24"/>
+                <w:szCs w:val="24"/>
+              </w:rPr>
+            </w:pPr>
+          </w:p>
+          <w:p>
+            <w:pPr>
+              <w:ind w:left="0" w:hanging="2"/>
+              <w:rPr>
+                <w:rFonts w:ascii="Corbel" w:eastAsia="Corbel" w:hAnsi="Corbel" w:cs="Corbel"/>
+                <w:color w:val="808080"/>
+                <w:sz w:val="24"/>
+                <w:szCs w:val="24"/>
+              </w:rPr>
+            </w:pPr>
+          </w:p>
+          <w:p>
+            <w:pPr>
+              <w:ind w:left="0" w:hanging="2"/>
+              <w:rPr>
+                <w:rFonts w:ascii="Corbel" w:eastAsia="Corbel" w:hAnsi="Corbel" w:cs="Corbel"/>
+                <w:color w:val="808080"/>
+                <w:sz w:val="24"/>
+                <w:szCs w:val="24"/>
+              </w:rPr>
+            </w:pPr>
+          </w:p>
+          <w:p>
+            <w:pPr>
+              <w:ind w:left="0" w:hanging="2"/>
+              <w:rPr>
+                <w:rFonts w:ascii="Corbel" w:eastAsia="Corbel" w:hAnsi="Corbel" w:cs="Corbel"/>
+                <w:color w:val="808080"/>
+                <w:sz w:val="24"/>
+                <w:szCs w:val="24"/>
+              </w:rPr>
+            </w:pPr>
+          </w:p>
+          <w:p>
+            <w:pPr>
+              <w:ind w:left="0" w:hanging="2"/>
+              <w:rPr>
+                <w:rFonts w:ascii="Corbel" w:eastAsia="Corbel" w:hAnsi="Corbel" w:cs="Corbel"/>
+                <w:b/>
+                <w:color w:val="808080"/>
+                <w:sz w:val="24"/>
+                <w:szCs w:val="24"/>
+              </w:rPr>
+            </w:pPr>
+            <w:r>
+              <w:rPr>
+                <w:rFonts w:ascii="Corbel" w:eastAsia="Corbel" w:hAnsi="Corbel" w:cs="Corbel"/>
+                <w:b/>
+                <w:color w:val="808080"/>
+                <w:sz w:val="24"/>
+                <w:szCs w:val="24"/>
+              </w:rPr>
+              <w:t>Páginas/s Bootstrap:</w:t>
+            </w:r>
+            <w:r>
+              <w:rPr>
+                <w:rFonts w:ascii="Corbel" w:eastAsia="Corbel" w:hAnsi="Corbel" w:cs="Corbel"/>
+                <w:b/>
+                <w:color w:val="808080"/>
+                <w:sz w:val="24"/>
+                <w:szCs w:val="24"/>
+              </w:rPr>
+              <w:t xml:space="preserve"> </w:t>
+            </w:r>
+            <w:proofErr w:type="spellStart"/>
+            <w:r>
+              <w:rPr>
+                <w:rFonts w:ascii="Corbel" w:eastAsia="Corbel" w:hAnsi="Corbel" w:cs="Corbel"/>
+                <w:b/>
+                <w:color w:val="808080"/>
+                <w:sz w:val="24"/>
+                <w:szCs w:val="24"/>
+              </w:rPr>
+              <w:t>pie.jsp</w:t>
+            </w:r>
+            <w:proofErr w:type="spellEnd"/>
+            <w:r>
+              <w:rPr>
+                <w:rFonts w:ascii="Corbel" w:eastAsia="Corbel" w:hAnsi="Corbel" w:cs="Corbel"/>
+                <w:b/>
+                <w:color w:val="808080"/>
+                <w:sz w:val="24"/>
+                <w:szCs w:val="24"/>
+              </w:rPr>
+              <w:t xml:space="preserve">, </w:t>
+            </w:r>
+            <w:proofErr w:type="spellStart"/>
+            <w:r>
+              <w:rPr>
+                <w:rFonts w:ascii="Corbel" w:eastAsia="Corbel" w:hAnsi="Corbel" w:cs="Corbel"/>
+                <w:b/>
+                <w:color w:val="808080"/>
+                <w:sz w:val="24"/>
+                <w:szCs w:val="24"/>
+              </w:rPr>
+              <w:t>cabecera.jsp</w:t>
+            </w:r>
+            <w:proofErr w:type="spellEnd"/>
+            <w:r>
+              <w:rPr>
+                <w:rFonts w:ascii="Corbel" w:eastAsia="Corbel" w:hAnsi="Corbel" w:cs="Corbel"/>
+                <w:b/>
+                <w:color w:val="808080"/>
+                <w:sz w:val="24"/>
+                <w:szCs w:val="24"/>
+              </w:rPr>
+              <w:t>,</w:t>
+            </w:r>
+          </w:p>
+          <w:p>
+            <w:pPr>
+              <w:ind w:left="0" w:hanging="2"/>
+              <w:rPr>
+                <w:rFonts w:eastAsia="Corbel"/>
+              </w:rPr>
+            </w:pPr>
+            <w:proofErr w:type="spellStart"/>
+            <w:r>
+              <w:rPr>
+                <w:rFonts w:ascii="Corbel" w:eastAsia="Corbel" w:hAnsi="Corbel" w:cs="Corbel"/>
+                <w:b/>
+                <w:color w:val="808080"/>
+                <w:sz w:val="24"/>
+                <w:szCs w:val="24"/>
+              </w:rPr>
+              <w:t>GestionPerfilUsuAdmin.jsp</w:t>
+            </w:r>
+            <w:proofErr w:type="spellEnd"/>
+            <w:r>
+              <w:rPr>
+                <w:rFonts w:ascii="Corbel" w:eastAsia="Corbel" w:hAnsi="Corbel" w:cs="Corbel"/>
+                <w:b/>
+                <w:color w:val="808080"/>
+                <w:sz w:val="24"/>
+                <w:szCs w:val="24"/>
+              </w:rPr>
+              <w:t xml:space="preserve">, </w:t>
+            </w:r>
+            <w:proofErr w:type="spellStart"/>
+            <w:r>
+              <w:rPr>
+                <w:rFonts w:ascii="Corbel" w:eastAsia="Corbel" w:hAnsi="Corbel" w:cs="Corbel"/>
+                <w:b/>
+                <w:color w:val="808080"/>
+                <w:sz w:val="24"/>
+                <w:szCs w:val="24"/>
+              </w:rPr>
+              <w:t>reportes.jsp</w:t>
+            </w:r>
+            <w:proofErr w:type="spellEnd"/>
+            <w:r>
+              <w:rPr>
+                <w:rFonts w:ascii="Corbel" w:eastAsia="Corbel" w:hAnsi="Corbel" w:cs="Corbel"/>
+                <w:b/>
+                <w:color w:val="808080"/>
+                <w:sz w:val="24"/>
+                <w:szCs w:val="24"/>
+              </w:rPr>
+              <w:t xml:space="preserve">, </w:t>
+            </w:r>
+            <w:proofErr w:type="spellStart"/>
+            <w:r>
+              <w:rPr>
+                <w:rFonts w:ascii="Corbel" w:eastAsia="Corbel" w:hAnsi="Corbel" w:cs="Corbel"/>
+                <w:b/>
+                <w:color w:val="808080"/>
+                <w:sz w:val="24"/>
+                <w:szCs w:val="24"/>
+              </w:rPr>
+              <w:t>index.jsp</w:t>
+            </w:r>
+            <w:proofErr w:type="spellEnd"/>
+            <w:r>
+              <w:rPr>
+                <w:rFonts w:ascii="Corbel" w:eastAsia="Corbel" w:hAnsi="Corbel" w:cs="Corbel"/>
+                <w:b/>
+                <w:color w:val="808080"/>
+                <w:sz w:val="24"/>
+                <w:szCs w:val="24"/>
+              </w:rPr>
+              <w:t xml:space="preserve">, </w:t>
+            </w:r>
+            <w:proofErr w:type="spellStart"/>
+            <w:r>
+              <w:rPr>
+                <w:rFonts w:ascii="Corbel" w:eastAsia="Corbel" w:hAnsi="Corbel" w:cs="Corbel"/>
+                <w:b/>
+                <w:color w:val="808080"/>
+                <w:sz w:val="24"/>
+                <w:szCs w:val="24"/>
+              </w:rPr>
               <w:t>misOpiniones.jsp</w:t>
-            </w:r>
-            <w:proofErr w:type="spellEnd"/>
-          </w:p>
-          <w:p>
-            <w:pPr>
-              <w:ind w:left="0" w:hanging="2"/>
-              <w:rPr>
-                <w:rFonts w:ascii="Corbel" w:eastAsia="Corbel" w:hAnsi="Corbel" w:cs="Corbel"/>
-                <w:color w:val="808080"/>
-                <w:sz w:val="24"/>
-                <w:szCs w:val="24"/>
-              </w:rPr>
-            </w:pPr>
-          </w:p>
-          <w:p>
-            <w:pPr>
-              <w:ind w:left="0" w:hanging="2"/>
-              <w:rPr>
-                <w:rFonts w:ascii="Corbel" w:eastAsia="Corbel" w:hAnsi="Corbel" w:cs="Corbel"/>
-                <w:color w:val="808080"/>
-                <w:sz w:val="24"/>
-                <w:szCs w:val="24"/>
-              </w:rPr>
-            </w:pPr>
-          </w:p>
-          <w:p>
-            <w:pPr>
-              <w:ind w:left="0" w:hanging="2"/>
-              <w:rPr>
-                <w:rFonts w:ascii="Corbel" w:eastAsia="Corbel" w:hAnsi="Corbel" w:cs="Corbel"/>
-                <w:color w:val="808080"/>
-                <w:sz w:val="24"/>
-                <w:szCs w:val="24"/>
-              </w:rPr>
-            </w:pPr>
-          </w:p>
-          <w:p>
-            <w:pPr>
-              <w:ind w:left="0" w:hanging="2"/>
-              <w:rPr>
-                <w:rFonts w:ascii="Corbel" w:eastAsia="Corbel" w:hAnsi="Corbel" w:cs="Corbel"/>
-                <w:color w:val="808080"/>
-                <w:sz w:val="24"/>
-                <w:szCs w:val="24"/>
-              </w:rPr>
-            </w:pPr>
-          </w:p>
-          <w:p>
-            <w:pPr>
-              <w:ind w:left="0" w:hanging="2"/>
-              <w:rPr>
-                <w:rFonts w:ascii="Corbel" w:eastAsia="Corbel" w:hAnsi="Corbel" w:cs="Corbel"/>
-                <w:color w:val="808080"/>
-                <w:sz w:val="24"/>
-                <w:szCs w:val="24"/>
-              </w:rPr>
-            </w:pPr>
-          </w:p>
-          <w:p>
-            <w:pPr>
-              <w:ind w:left="0" w:hanging="2"/>
-              <w:rPr>
-                <w:rFonts w:ascii="Corbel" w:eastAsia="Corbel" w:hAnsi="Corbel" w:cs="Corbel"/>
-                <w:b/>
-                <w:color w:val="808080"/>
-                <w:sz w:val="24"/>
-                <w:szCs w:val="24"/>
-              </w:rPr>
-            </w:pPr>
-            <w:r>
-              <w:rPr>
-                <w:rFonts w:ascii="Corbel" w:eastAsia="Corbel" w:hAnsi="Corbel" w:cs="Corbel"/>
-                <w:b/>
-                <w:color w:val="808080"/>
-                <w:sz w:val="24"/>
-                <w:szCs w:val="24"/>
-              </w:rPr>
-              <w:t xml:space="preserve">Páginas/s </w:t>
-            </w:r>
-            <w:proofErr w:type="spellStart"/>
-            <w:r>
-              <w:rPr>
-                <w:rFonts w:ascii="Corbel" w:eastAsia="Corbel" w:hAnsi="Corbel" w:cs="Corbel"/>
-                <w:b/>
-                <w:color w:val="808080"/>
-                <w:sz w:val="24"/>
-                <w:szCs w:val="24"/>
-              </w:rPr>
-              <w:t>Bootstrap</w:t>
-            </w:r>
-            <w:proofErr w:type="spellEnd"/>
-            <w:r>
-              <w:rPr>
-                <w:rFonts w:ascii="Corbel" w:eastAsia="Corbel" w:hAnsi="Corbel" w:cs="Corbel"/>
-                <w:b/>
-                <w:color w:val="808080"/>
-                <w:sz w:val="24"/>
-                <w:szCs w:val="24"/>
-              </w:rPr>
-              <w:t>:</w:t>
-            </w:r>
-            <w:r>
-              <w:rPr>
-                <w:rFonts w:ascii="Corbel" w:eastAsia="Corbel" w:hAnsi="Corbel" w:cs="Corbel"/>
-                <w:b/>
-                <w:color w:val="808080"/>
-                <w:sz w:val="24"/>
-                <w:szCs w:val="24"/>
-              </w:rPr>
-              <w:t xml:space="preserve"> </w:t>
-            </w:r>
-            <w:proofErr w:type="spellStart"/>
-            <w:r>
-              <w:rPr>
-                <w:rFonts w:ascii="Corbel" w:eastAsia="Corbel" w:hAnsi="Corbel" w:cs="Corbel"/>
-                <w:b/>
-                <w:color w:val="808080"/>
-                <w:sz w:val="24"/>
-                <w:szCs w:val="24"/>
-              </w:rPr>
-              <w:t>pie.jsp</w:t>
-            </w:r>
-            <w:proofErr w:type="spellEnd"/>
-            <w:r>
-              <w:rPr>
-                <w:rFonts w:ascii="Corbel" w:eastAsia="Corbel" w:hAnsi="Corbel" w:cs="Corbel"/>
-                <w:b/>
-                <w:color w:val="808080"/>
-                <w:sz w:val="24"/>
-                <w:szCs w:val="24"/>
-              </w:rPr>
-              <w:t xml:space="preserve">, </w:t>
-            </w:r>
-            <w:proofErr w:type="spellStart"/>
-            <w:r>
-              <w:rPr>
-                <w:rFonts w:ascii="Corbel" w:eastAsia="Corbel" w:hAnsi="Corbel" w:cs="Corbel"/>
-                <w:b/>
-                <w:color w:val="808080"/>
-                <w:sz w:val="24"/>
-                <w:szCs w:val="24"/>
-              </w:rPr>
-              <w:t>cabecera.jsp</w:t>
-            </w:r>
-            <w:proofErr w:type="spellEnd"/>
-            <w:r>
-              <w:rPr>
-                <w:rFonts w:ascii="Corbel" w:eastAsia="Corbel" w:hAnsi="Corbel" w:cs="Corbel"/>
-                <w:b/>
-                <w:color w:val="808080"/>
-                <w:sz w:val="24"/>
-                <w:szCs w:val="24"/>
-              </w:rPr>
-              <w:t>,</w:t>
-            </w:r>
-          </w:p>
-          <w:p>
-            <w:pPr>
-              <w:ind w:left="0" w:hanging="2"/>
-              <w:rPr>
-                <w:rFonts w:eastAsia="Corbel"/>
-              </w:rPr>
-            </w:pPr>
-            <w:proofErr w:type="spellStart"/>
-            <w:r>
-              <w:rPr>
-                <w:rFonts w:ascii="Corbel" w:eastAsia="Corbel" w:hAnsi="Corbel" w:cs="Corbel"/>
-                <w:b/>
-                <w:color w:val="808080"/>
-                <w:sz w:val="24"/>
-                <w:szCs w:val="24"/>
-              </w:rPr>
-              <w:t>GestionPerfilUsuAdmin.jsp</w:t>
-            </w:r>
-            <w:proofErr w:type="spellEnd"/>
-            <w:r>
-              <w:rPr>
-                <w:rFonts w:ascii="Corbel" w:eastAsia="Corbel" w:hAnsi="Corbel" w:cs="Corbel"/>
-                <w:b/>
-                <w:color w:val="808080"/>
-                <w:sz w:val="24"/>
-                <w:szCs w:val="24"/>
-              </w:rPr>
-              <w:t xml:space="preserve">, </w:t>
-            </w:r>
-            <w:proofErr w:type="spellStart"/>
-            <w:r>
-              <w:rPr>
-                <w:rFonts w:ascii="Corbel" w:eastAsia="Corbel" w:hAnsi="Corbel" w:cs="Corbel"/>
-                <w:b/>
-                <w:color w:val="808080"/>
-                <w:sz w:val="24"/>
-                <w:szCs w:val="24"/>
-              </w:rPr>
-              <w:t>reportes.jsp</w:t>
-            </w:r>
-            <w:proofErr w:type="spellEnd"/>
-            <w:r>
-              <w:rPr>
-                <w:rFonts w:ascii="Corbel" w:eastAsia="Corbel" w:hAnsi="Corbel" w:cs="Corbel"/>
-                <w:b/>
-                <w:color w:val="808080"/>
-                <w:sz w:val="24"/>
-                <w:szCs w:val="24"/>
-              </w:rPr>
-              <w:t xml:space="preserve">, </w:t>
-            </w:r>
-            <w:proofErr w:type="spellStart"/>
-            <w:r>
-              <w:rPr>
-                <w:rFonts w:ascii="Corbel" w:eastAsia="Corbel" w:hAnsi="Corbel" w:cs="Corbel"/>
-                <w:b/>
-                <w:color w:val="808080"/>
-                <w:sz w:val="24"/>
-                <w:szCs w:val="24"/>
-              </w:rPr>
-              <w:t>index.jsp</w:t>
             </w:r>
             <w:proofErr w:type="spellEnd"/>
           </w:p>
@@ -815,29 +832,7 @@
                 <w:sz w:val="24"/>
                 <w:szCs w:val="24"/>
               </w:rPr>
-              <w:t xml:space="preserve">Páginas/s </w:t>
-            </w:r>
-            <w:proofErr w:type="spellStart"/>
-            <w:r>
-              <w:rPr>
-                <w:rFonts w:ascii="Corbel" w:eastAsia="Corbel" w:hAnsi="Corbel" w:cs="Corbel"/>
-                <w:b/>
-                <w:color w:val="808080"/>
-                <w:sz w:val="24"/>
-                <w:szCs w:val="24"/>
-              </w:rPr>
-              <w:t>Bootstrap</w:t>
-            </w:r>
-            <w:proofErr w:type="spellEnd"/>
-            <w:r>
-              <w:rPr>
-                <w:rFonts w:ascii="Corbel" w:eastAsia="Corbel" w:hAnsi="Corbel" w:cs="Corbel"/>
-                <w:b/>
-                <w:color w:val="808080"/>
-                <w:sz w:val="24"/>
-                <w:szCs w:val="24"/>
-              </w:rPr>
-              <w:t>:</w:t>
+              <w:t>Páginas/s Bootstrap:</w:t>
             </w:r>
             <w:r>
               <w:rPr>
@@ -1183,29 +1178,7 @@
                 <w:sz w:val="24"/>
                 <w:szCs w:val="24"/>
               </w:rPr>
-              <w:t xml:space="preserve">Páginas/s </w:t>
-            </w:r>
-            <w:proofErr w:type="spellStart"/>
-            <w:r>
-              <w:rPr>
-                <w:rFonts w:ascii="Corbel" w:eastAsia="Corbel" w:hAnsi="Corbel" w:cs="Corbel"/>
-                <w:b/>
-                <w:color w:val="808080"/>
-                <w:sz w:val="24"/>
-                <w:szCs w:val="24"/>
-              </w:rPr>
-              <w:t>Bootstrap</w:t>
-            </w:r>
-            <w:proofErr w:type="spellEnd"/>
-            <w:r>
-              <w:rPr>
-                <w:rFonts w:ascii="Corbel" w:eastAsia="Corbel" w:hAnsi="Corbel" w:cs="Corbel"/>
-                <w:b/>
-                <w:color w:val="808080"/>
-                <w:sz w:val="24"/>
-                <w:szCs w:val="24"/>
-              </w:rPr>
-              <w:t>:</w:t>
+              <w:t>Páginas/s Bootstrap:</w:t>
             </w:r>
             <w:r>
               <w:rPr>
@@ -1425,7 +1398,7 @@
 </file>
 
 <file path=word/endnotes.xml><?xml version="1.0" encoding="utf-8"?>
-<w:endnotes xmlns:wpc="http://schemas.microsoft.com/office/word/2010/wordprocessingCanvas" xmlns:cx="http://schemas.microsoft.com/office/drawing/2014/chartex" xmlns:mc="http://schemas.openxmlformats.org/markup-compatibility/2006" xmlns:o="urn:schemas-microsoft-com:office:office" xmlns:r="http://schemas.openxmlformats.org/officeDocument/2006/relationships" xmlns:m="http://schemas.openxmlformats.org/officeDocument/2006/math" xmlns:v="urn:schemas-microsoft-com:vml" xmlns:wp14="http://schemas.microsoft.com/office/word/2010/wordprocessingDrawing" xmlns:wp="http://schemas.openxmlformats.org/drawingml/2006/wordprocessingDrawing" xmlns:w10="urn:schemas-microsoft-com:office:word" xmlns:w="http://schemas.openxmlformats.org/wordprocessingml/2006/main" xmlns:w14="http://schemas.microsoft.com/office/word/2010/wordml" xmlns:w15="http://schemas.microsoft.com/office/word/2012/wordml" xmlns:w16se="http://schemas.microsoft.com/office/word/2015/wordml/symex" xmlns:wpg="http://schemas.microsoft.com/office/word/2010/wordprocessingGroup" xmlns:wpi="http://schemas.microsoft.com/office/word/2010/wordprocessingInk" xmlns:wne="http://schemas.microsoft.com/office/word/2006/wordml" xmlns:wps="http://schemas.microsoft.com/office/word/2010/wordprocessingShape" mc:Ignorable="w14 w15 w16se wp14">
+<w:endnotes xmlns:wpc="http://schemas.microsoft.com/office/word/2010/wordprocessingCanvas" xmlns:cx="http://schemas.microsoft.com/office/drawing/2014/chartex" xmlns:cx1="http://schemas.microsoft.com/office/drawing/2015/9/8/chartex" xmlns:cx2="http://schemas.microsoft.com/office/drawing/2015/10/21/chartex" xmlns:cx3="http://schemas.microsoft.com/office/drawing/2016/5/9/chartex" xmlns:cx4="http://schemas.microsoft.com/office/drawing/2016/5/10/chartex" xmlns:cx5="http://schemas.microsoft.com/office/drawing/2016/5/11/chartex" xmlns:cx6="http://schemas.microsoft.com/office/drawing/2016/5/12/chartex" xmlns:cx7="http://schemas.microsoft.com/office/drawing/2016/5/13/chartex" xmlns:cx8="http://schemas.microsoft.com/office/drawing/2016/5/14/chartex" xmlns:mc="http://schemas.openxmlformats.org/markup-compatibility/2006" xmlns:aink="http://schemas.microsoft.com/office/drawing/2016/ink" xmlns:am3d="http://schemas.microsoft.com/office/drawing/2017/model3d" xmlns:o="urn:schemas-microsoft-com:office:office" xmlns:r="http://schemas.openxmlformats.org/officeDocument/2006/relationships" xmlns:m="http://schemas.openxmlformats.org/officeDocument/2006/math" xmlns:v="urn:schemas-microsoft-com:vml" xmlns:wp14="http://schemas.microsoft.com/office/word/2010/wordprocessingDrawing" xmlns:wp="http://schemas.openxmlformats.org/drawingml/2006/wordprocessingDrawing" xmlns:w10="urn:schemas-microsoft-com:office:word" xmlns:w="http://schemas.openxmlformats.org/wordprocessingml/2006/main" xmlns:w14="http://schemas.microsoft.com/office/word/2010/wordml" xmlns:w15="http://schemas.microsoft.com/office/word/2012/wordml" xmlns:w16cex="http://schemas.microsoft.com/office/word/2018/wordml/cex" xmlns:w16cid="http://schemas.microsoft.com/office/word/2016/wordml/cid" xmlns:w16="http://schemas.microsoft.com/office/word/2018/wordml" xmlns:w16sdtdh="http://schemas.microsoft.com/office/word/2020/wordml/sdtdatahash" xmlns:w16se="http://schemas.microsoft.com/office/word/2015/wordml/symex" xmlns:wpg="http://schemas.microsoft.com/office/word/2010/wordprocessingGroup" xmlns:wpi="http://schemas.microsoft.com/office/word/2010/wordprocessingInk" xmlns:wne="http://schemas.microsoft.com/office/word/2006/wordml" xmlns:wps="http://schemas.microsoft.com/office/word/2010/wordprocessingShape" mc:Ignorable="w14 w15 w16se w16cid w16 w16cex w16sdtdh wp14">
   <w:endnote w:type="separator" w:id="-1">
     <w:p>
       <w:pPr>
@@ -1452,7 +1425,7 @@
 </file>
 
 <file path=word/footnotes.xml><?xml version="1.0" encoding="utf-8"?>
-<w:footnotes xmlns:wpc="http://schemas.microsoft.com/office/word/2010/wordprocessingCanvas" xmlns:cx="http://schemas.microsoft.com/office/drawing/2014/chartex" xmlns:mc="http://schemas.openxmlformats.org/markup-compatibility/2006" xmlns:o="urn:schemas-microsoft-com:office:office" xmlns:r="http://schemas.openxmlformats.org/officeDocument/2006/relationships" xmlns:m="http://schemas.openxmlformats.org/officeDocument/2006/math" xmlns:v="urn:schemas-microsoft-com:vml" xmlns:wp14="http://schemas.microsoft.com/office/word/2010/wordprocessingDrawing" xmlns:wp="http://schemas.openxmlformats.org/drawingml/2006/wordprocessingDrawing" xmlns:w10="urn:schemas-microsoft-com:office:word" xmlns:w="http://schemas.openxmlformats.org/wordprocessingml/2006/main" xmlns:w14="http://schemas.microsoft.com/office/word/2010/wordml" xmlns:w15="http://schemas.microsoft.com/office/word/2012/wordml" xmlns:w16se="http://schemas.microsoft.com/office/word/2015/wordml/symex" xmlns:wpg="http://schemas.microsoft.com/office/word/2010/wordprocessingGroup" xmlns:wpi="http://schemas.microsoft.com/office/word/2010/wordprocessingInk" xmlns:wne="http://schemas.microsoft.com/office/word/2006/wordml" xmlns:wps="http://schemas.microsoft.com/office/word/2010/wordprocessingShape" mc:Ignorable="w14 w15 w16se wp14">
+<w:footnotes xmlns:wpc="http://schemas.microsoft.com/office/word/2010/wordprocessingCanvas" xmlns:cx="http://schemas.microsoft.com/office/drawing/2014/chartex" xmlns:cx1="http://schemas.microsoft.com/office/drawing/2015/9/8/chartex" xmlns:cx2="http://schemas.microsoft.com/office/drawing/2015/10/21/chartex" xmlns:cx3="http://schemas.microsoft.com/office/drawing/2016/5/9/chartex" xmlns:cx4="http://schemas.microsoft.com/office/drawing/2016/5/10/chartex" xmlns:cx5="http://schemas.microsoft.com/office/drawing/2016/5/11/chartex" xmlns:cx6="http://schemas.microsoft.com/office/drawing/2016/5/12/chartex" xmlns:cx7="http://schemas.microsoft.com/office/drawing/2016/5/13/chartex" xmlns:cx8="http://schemas.microsoft.com/office/drawing/2016/5/14/chartex" xmlns:mc="http://schemas.openxmlformats.org/markup-compatibility/2006" xmlns:aink="http://schemas.microsoft.com/office/drawing/2016/ink" xmlns:am3d="http://schemas.microsoft.com/office/drawing/2017/model3d" xmlns:o="urn:schemas-microsoft-com:office:office" xmlns:r="http://schemas.openxmlformats.org/officeDocument/2006/relationships" xmlns:m="http://schemas.openxmlformats.org/officeDocument/2006/math" xmlns:v="urn:schemas-microsoft-com:vml" xmlns:wp14="http://schemas.microsoft.com/office/word/2010/wordprocessingDrawing" xmlns:wp="http://schemas.openxmlformats.org/drawingml/2006/wordprocessingDrawing" xmlns:w10="urn:schemas-microsoft-com:office:word" xmlns:w="http://schemas.openxmlformats.org/wordprocessingml/2006/main" xmlns:w14="http://schemas.microsoft.com/office/word/2010/wordml" xmlns:w15="http://schemas.microsoft.com/office/word/2012/wordml" xmlns:w16cex="http://schemas.microsoft.com/office/word/2018/wordml/cex" xmlns:w16cid="http://schemas.microsoft.com/office/word/2016/wordml/cid" xmlns:w16="http://schemas.microsoft.com/office/word/2018/wordml" xmlns:w16sdtdh="http://schemas.microsoft.com/office/word/2020/wordml/sdtdatahash" xmlns:w16se="http://schemas.microsoft.com/office/word/2015/wordml/symex" xmlns:wpg="http://schemas.microsoft.com/office/word/2010/wordprocessingGroup" xmlns:wpi="http://schemas.microsoft.com/office/word/2010/wordprocessingInk" xmlns:wne="http://schemas.microsoft.com/office/word/2006/wordml" xmlns:wps="http://schemas.microsoft.com/office/word/2010/wordprocessingShape" mc:Ignorable="w14 w15 w16se w16cid w16 w16cex w16sdtdh wp14">
   <w:footnote w:type="separator" w:id="-1">
     <w:p>
       <w:pPr>
@@ -1479,7 +1452,7 @@
 </file>
 
 <file path=word/header1.xml><?xml version="1.0" encoding="utf-8"?>
-<w:hdr xmlns:wpc="http://schemas.microsoft.com/office/word/2010/wordprocessingCanvas" xmlns:cx="http://schemas.microsoft.com/office/drawing/2014/chartex" xmlns:mc="http://schemas.openxmlformats.org/markup-compatibility/2006" xmlns:o="urn:schemas-microsoft-com:office:office" xmlns:r="http://schemas.openxmlformats.org/officeDocument/2006/relationships" xmlns:m="http://schemas.openxmlformats.org/officeDocument/2006/math" xmlns:v="urn:schemas-microsoft-com:vml" xmlns:wp14="http://schemas.microsoft.com/office/word/2010/wordprocessingDrawing" xmlns:wp="http://schemas.openxmlformats.org/drawingml/2006/wordprocessingDrawing" xmlns:w10="urn:schemas-microsoft-com:office:word" xmlns:w="http://schemas.openxmlformats.org/wordprocessingml/2006/main" xmlns:w14="http://schemas.microsoft.com/office/word/2010/wordml" xmlns:w15="http://schemas.microsoft.com/office/word/2012/wordml" xmlns:w16se="http://schemas.microsoft.com/office/word/2015/wordml/symex" xmlns:wpg="http://schemas.microsoft.com/office/word/2010/wordprocessingGroup" xmlns:wpi="http://schemas.microsoft.com/office/word/2010/wordprocessingInk" xmlns:wne="http://schemas.microsoft.com/office/word/2006/wordml" xmlns:wps="http://schemas.microsoft.com/office/word/2010/wordprocessingShape" mc:Ignorable="w14 w15 w16se wp14">
+<w:hdr xmlns:wpc="http://schemas.microsoft.com/office/word/2010/wordprocessingCanvas" xmlns:cx="http://schemas.microsoft.com/office/drawing/2014/chartex" xmlns:cx1="http://schemas.microsoft.com/office/drawing/2015/9/8/chartex" xmlns:cx2="http://schemas.microsoft.com/office/drawing/2015/10/21/chartex" xmlns:cx3="http://schemas.microsoft.com/office/drawing/2016/5/9/chartex" xmlns:cx4="http://schemas.microsoft.com/office/drawing/2016/5/10/chartex" xmlns:cx5="http://schemas.microsoft.com/office/drawing/2016/5/11/chartex" xmlns:cx6="http://schemas.microsoft.com/office/drawing/2016/5/12/chartex" xmlns:cx7="http://schemas.microsoft.com/office/drawing/2016/5/13/chartex" xmlns:cx8="http://schemas.microsoft.com/office/drawing/2016/5/14/chartex" xmlns:mc="http://schemas.openxmlformats.org/markup-compatibility/2006" xmlns:aink="http://schemas.microsoft.com/office/drawing/2016/ink" xmlns:am3d="http://schemas.microsoft.com/office/drawing/2017/model3d" xmlns:o="urn:schemas-microsoft-com:office:office" xmlns:r="http://schemas.openxmlformats.org/officeDocument/2006/relationships" xmlns:m="http://schemas.openxmlformats.org/officeDocument/2006/math" xmlns:v="urn:schemas-microsoft-com:vml" xmlns:wp14="http://schemas.microsoft.com/office/word/2010/wordprocessingDrawing" xmlns:wp="http://schemas.openxmlformats.org/drawingml/2006/wordprocessingDrawing" xmlns:w10="urn:schemas-microsoft-com:office:word" xmlns:w="http://schemas.openxmlformats.org/wordprocessingml/2006/main" xmlns:w14="http://schemas.microsoft.com/office/word/2010/wordml" xmlns:w15="http://schemas.microsoft.com/office/word/2012/wordml" xmlns:w16cex="http://schemas.microsoft.com/office/word/2018/wordml/cex" xmlns:w16cid="http://schemas.microsoft.com/office/word/2016/wordml/cid" xmlns:w16="http://schemas.microsoft.com/office/word/2018/wordml" xmlns:w16sdtdh="http://schemas.microsoft.com/office/word/2020/wordml/sdtdatahash" xmlns:w16se="http://schemas.microsoft.com/office/word/2015/wordml/symex" xmlns:wpg="http://schemas.microsoft.com/office/word/2010/wordprocessingGroup" xmlns:wpi="http://schemas.microsoft.com/office/word/2010/wordprocessingInk" xmlns:wne="http://schemas.microsoft.com/office/word/2006/wordml" xmlns:wps="http://schemas.microsoft.com/office/word/2010/wordprocessingShape" mc:Ignorable="w14 w15 w16se w16cid w16 w16cex w16sdtdh wp14">
   <w:p>
     <w:pPr>
       <w:pBdr>
@@ -1585,7 +1558,7 @@
             </wp:anchor>
           </w:drawing>
         </mc:Choice>
-        <mc:Fallback xmlns:w16sdtdh="http://schemas.microsoft.com/office/word/2020/wordml/sdtdatahash" xmlns:w16="http://schemas.microsoft.com/office/word/2018/wordml" xmlns:w16cid="http://schemas.microsoft.com/office/word/2016/wordml/cid" xmlns:w16cex="http://schemas.microsoft.com/office/word/2018/wordml/cex" xmlns:am3d="http://schemas.microsoft.com/office/drawing/2017/model3d" xmlns:aink="http://schemas.microsoft.com/office/drawing/2016/ink" xmlns:cx8="http://schemas.microsoft.com/office/drawing/2016/5/14/chartex" xmlns:cx7="http://schemas.microsoft.com/office/drawing/2016/5/13/chartex" xmlns:cx6="http://schemas.microsoft.com/office/drawing/2016/5/12/chartex" xmlns:cx5="http://schemas.microsoft.com/office/drawing/2016/5/11/chartex" xmlns:cx4="http://schemas.microsoft.com/office/drawing/2016/5/10/chartex" xmlns:cx3="http://schemas.microsoft.com/office/drawing/2016/5/9/chartex" xmlns:cx2="http://schemas.microsoft.com/office/drawing/2015/10/21/chartex" xmlns:cx1="http://schemas.microsoft.com/office/drawing/2015/9/8/chartex">
+        <mc:Fallback>
           <w:pict>
             <v:shapetype w14:anchorId="03D40222" id="_x0000_t32" coordsize="21600,21600" o:spt="32" o:oned="t" path="m,l21600,21600e" filled="f">
               <v:path arrowok="t" fillok="f" o:connecttype="none"/>
@@ -1603,7 +1576,7 @@
 </file>
 
 <file path=word/styles.xml><?xml version="1.0" encoding="utf-8"?>
-<w:styles xmlns:mc="http://schemas.openxmlformats.org/markup-compatibility/2006" xmlns:r="http://schemas.openxmlformats.org/officeDocument/2006/relationships" xmlns:w="http://schemas.openxmlformats.org/wordprocessingml/2006/main" xmlns:w14="http://schemas.microsoft.com/office/word/2010/wordml" xmlns:w15="http://schemas.microsoft.com/office/word/2012/wordml" xmlns:w16se="http://schemas.microsoft.com/office/word/2015/wordml/symex" mc:Ignorable="w14 w15 w16se">
+<w:styles xmlns:mc="http://schemas.openxmlformats.org/markup-compatibility/2006" xmlns:r="http://schemas.openxmlformats.org/officeDocument/2006/relationships" xmlns:w="http://schemas.openxmlformats.org/wordprocessingml/2006/main" xmlns:w14="http://schemas.microsoft.com/office/word/2010/wordml" xmlns:w15="http://schemas.microsoft.com/office/word/2012/wordml" xmlns:w16cex="http://schemas.microsoft.com/office/word/2018/wordml/cex" xmlns:w16cid="http://schemas.microsoft.com/office/word/2016/wordml/cid" xmlns:w16="http://schemas.microsoft.com/office/word/2018/wordml" xmlns:w16sdtdh="http://schemas.microsoft.com/office/word/2020/wordml/sdtdatahash" xmlns:w16se="http://schemas.microsoft.com/office/word/2015/wordml/symex" mc:Ignorable="w14 w15 w16se w16cid w16 w16cex w16sdtdh">
   <w:docDefaults>
     <w:rPrDefault>
       <w:rPr>
@@ -1613,7 +1586,7 @@
     </w:rPrDefault>
     <w:pPrDefault/>
   </w:docDefaults>
-  <w:latentStyles w:defLockedState="0" w:defUIPriority="99" w:defSemiHidden="0" w:defUnhideWhenUsed="0" w:defQFormat="0" w:count="371">
+  <w:latentStyles w:defLockedState="0" w:defUIPriority="99" w:defSemiHidden="0" w:defUnhideWhenUsed="0" w:defQFormat="0" w:count="376">
     <w:lsdException w:name="Normal" w:uiPriority="0" w:qFormat="1"/>
     <w:lsdException w:name="heading 1" w:uiPriority="9" w:qFormat="1"/>
     <w:lsdException w:name="heading 2" w:semiHidden="1" w:uiPriority="9" w:unhideWhenUsed="1" w:qFormat="1"/>
@@ -1719,7 +1692,6 @@
     <w:lsdException w:name="HTML Sample" w:semiHidden="1" w:unhideWhenUsed="1"/>
     <w:lsdException w:name="HTML Typewriter" w:semiHidden="1" w:unhideWhenUsed="1"/>
     <w:lsdException w:name="HTML Variable" w:semiHidden="1" w:unhideWhenUsed="1"/>
-    <w:lsdException w:name="Normal Table" w:semiHidden="1" w:unhideWhenUsed="1"/>
     <w:lsdException w:name="annotation subject" w:semiHidden="1" w:unhideWhenUsed="1"/>
     <w:lsdException w:name="No List" w:semiHidden="1" w:unhideWhenUsed="1"/>
     <w:lsdException w:name="Outline List 1" w:semiHidden="1" w:unhideWhenUsed="1"/>
@@ -1762,11 +1734,8 @@
     <w:lsdException w:name="Table Contemporary" w:semiHidden="1" w:unhideWhenUsed="1"/>
     <w:lsdException w:name="Table Elegant" w:semiHidden="1" w:unhideWhenUsed="1"/>
     <w:lsdException w:name="Table Professional" w:semiHidden="1" w:unhideWhenUsed="1"/>
-    <w:lsdException w:name="Table Subtle 1" w:semiHidden="1" w:unhideWhenUsed="1"/>
     <w:lsdException w:name="Table Subtle 2" w:semiHidden="1" w:unhideWhenUsed="1"/>
     <w:lsdException w:name="Table Web 1" w:semiHidden="1" w:unhideWhenUsed="1"/>
-    <w:lsdException w:name="Table Web 2" w:semiHidden="1" w:unhideWhenUsed="1"/>
-    <w:lsdException w:name="Table Web 3" w:semiHidden="1" w:unhideWhenUsed="1"/>
     <w:lsdException w:name="Balloon Text" w:semiHidden="1" w:unhideWhenUsed="1"/>
     <w:lsdException w:name="Table Grid" w:uiPriority="59"/>
     <w:lsdException w:name="Table Theme" w:semiHidden="1" w:unhideWhenUsed="1"/>
@@ -1985,6 +1954,11 @@
     <w:lsdException w:name="List Table 5 Dark Accent 6" w:uiPriority="50"/>
     <w:lsdException w:name="List Table 6 Colorful Accent 6" w:uiPriority="51"/>
     <w:lsdException w:name="List Table 7 Colorful Accent 6" w:uiPriority="52"/>
+    <w:lsdException w:name="Mention" w:semiHidden="1" w:unhideWhenUsed="1"/>
+    <w:lsdException w:name="Smart Hyperlink" w:semiHidden="1" w:unhideWhenUsed="1"/>
+    <w:lsdException w:name="Hashtag" w:semiHidden="1" w:unhideWhenUsed="1"/>
+    <w:lsdException w:name="Unresolved Mention" w:semiHidden="1" w:unhideWhenUsed="1"/>
+    <w:lsdException w:name="Smart Link" w:semiHidden="1" w:unhideWhenUsed="1"/>
   </w:latentStyles>
   <w:style w:type="paragraph" w:default="1" w:styleId="Normal">
     <w:name w:val="Normal"/>

</xml_diff>